<commit_message>
#537 fix: docx template
</commit_message>
<xml_diff>
--- a/core/src/main/resources/docs/templates/SelectiveCoursesGeneralTable.docx
+++ b/core/src/main/resources/docs/templates/SelectiveCoursesGeneralTable.docx
@@ -17,35 +17,43 @@
       <w:tblPr>
         <w:tblStyle w:val="a4"/>
         <w:tblpPr w:leftFromText="180" w:rightFromText="180" w:vertAnchor="text" w:horzAnchor="margin" w:tblpY="-36"/>
-        <w:tblW w:w="3936" w:type="pct"/>
+        <w:tblW w:w="3579" w:type="pct"/>
         <w:tblLook w:val="04A0" w:firstRow="1" w:lastRow="0" w:firstColumn="1" w:lastColumn="0" w:noHBand="0" w:noVBand="1"/>
       </w:tblPr>
       <w:tblGrid>
-        <w:gridCol w:w="3017"/>
-        <w:gridCol w:w="4740"/>
+        <w:gridCol w:w="4077"/>
+        <w:gridCol w:w="1117"/>
+        <w:gridCol w:w="1859"/>
       </w:tblGrid>
       <w:tr>
         <w:tc>
           <w:tcPr>
-            <w:tcW w:w="1945" w:type="pct"/>
+            <w:tcW w:w="2890" w:type="pct"/>
           </w:tcPr>
           <w:p>
             <w:pPr>
               <w:rPr>
                 <w:rFonts w:ascii="Times New Roman" w:hAnsi="Times New Roman" w:cs="Times New Roman"/>
+                <w:b/>
+                <w:sz w:val="20"/>
                 <w:lang w:val="uk-UA"/>
               </w:rPr>
             </w:pPr>
+            <w:bookmarkStart w:id="0" w:name="_GoBack"/>
             <w:proofErr w:type="spellStart"/>
             <w:r>
               <w:rPr>
                 <w:rFonts w:ascii="Times New Roman" w:hAnsi="Times New Roman" w:cs="Times New Roman"/>
+                <w:b/>
+                <w:sz w:val="20"/>
               </w:rPr>
               <w:t>Дисцип</w:t>
             </w:r>
             <w:r>
               <w:rPr>
                 <w:rFonts w:ascii="Times New Roman" w:hAnsi="Times New Roman" w:cs="Times New Roman"/>
+                <w:b/>
+                <w:sz w:val="20"/>
                 <w:lang w:val="uk-UA"/>
               </w:rPr>
               <w:t>ліна</w:t>
@@ -55,18 +63,46 @@
         </w:tc>
         <w:tc>
           <w:tcPr>
-            <w:tcW w:w="3055" w:type="pct"/>
+            <w:tcW w:w="792" w:type="pct"/>
           </w:tcPr>
           <w:p>
             <w:pPr>
               <w:rPr>
                 <w:rFonts w:ascii="Times New Roman" w:hAnsi="Times New Roman" w:cs="Times New Roman"/>
+                <w:b/>
+                <w:sz w:val="20"/>
                 <w:lang w:val="uk-UA"/>
               </w:rPr>
             </w:pPr>
             <w:r>
               <w:rPr>
                 <w:rFonts w:ascii="Times New Roman" w:hAnsi="Times New Roman" w:cs="Times New Roman"/>
+                <w:b/>
+                <w:sz w:val="20"/>
+                <w:lang w:val="uk-UA"/>
+              </w:rPr>
+              <w:t>Семестр</w:t>
+            </w:r>
+          </w:p>
+        </w:tc>
+        <w:tc>
+          <w:tcPr>
+            <w:tcW w:w="1318" w:type="pct"/>
+          </w:tcPr>
+          <w:p>
+            <w:pPr>
+              <w:rPr>
+                <w:rFonts w:ascii="Times New Roman" w:hAnsi="Times New Roman" w:cs="Times New Roman"/>
+                <w:b/>
+                <w:sz w:val="20"/>
+                <w:lang w:val="uk-UA"/>
+              </w:rPr>
+            </w:pPr>
+            <w:r>
+              <w:rPr>
+                <w:rFonts w:ascii="Times New Roman" w:hAnsi="Times New Roman" w:cs="Times New Roman"/>
+                <w:b/>
+                <w:sz w:val="20"/>
                 <w:lang w:val="uk-UA"/>
               </w:rPr>
               <w:t>Група</w:t>
@@ -74,10 +110,11 @@
           </w:p>
         </w:tc>
       </w:tr>
+      <w:bookmarkEnd w:id="0"/>
       <w:tr>
         <w:tc>
           <w:tcPr>
-            <w:tcW w:w="1945" w:type="pct"/>
+            <w:tcW w:w="2890" w:type="pct"/>
           </w:tcPr>
           <w:p>
             <w:pPr>
@@ -110,7 +147,47 @@
         </w:tc>
         <w:tc>
           <w:tcPr>
-            <w:tcW w:w="3055" w:type="pct"/>
+            <w:tcW w:w="792" w:type="pct"/>
+          </w:tcPr>
+          <w:p>
+            <w:pPr>
+              <w:spacing w:line="276" w:lineRule="auto"/>
+              <w:rPr>
+                <w:rFonts w:ascii="Times New Roman" w:eastAsia="Times New Roman" w:hAnsi="Times New Roman" w:cs="Times New Roman"/>
+                <w:bCs/>
+                <w:color w:val="000000"/>
+                <w:sz w:val="20"/>
+                <w:szCs w:val="20"/>
+                <w:lang w:val="en-US" w:eastAsia="ru-RU"/>
+              </w:rPr>
+            </w:pPr>
+            <w:r>
+              <w:rPr>
+                <w:rFonts w:ascii="Times New Roman" w:eastAsia="Times New Roman" w:hAnsi="Times New Roman" w:cs="Times New Roman"/>
+                <w:bCs/>
+                <w:color w:val="000000"/>
+                <w:sz w:val="20"/>
+                <w:szCs w:val="20"/>
+                <w:lang w:val="en-US" w:eastAsia="ru-RU"/>
+              </w:rPr>
+              <w:t>#</w:t>
+            </w:r>
+            <w:r>
+              <w:rPr>
+                <w:rFonts w:ascii="Times New Roman" w:eastAsia="Times New Roman" w:hAnsi="Times New Roman" w:cs="Times New Roman"/>
+                <w:bCs/>
+                <w:color w:val="000000"/>
+                <w:sz w:val="20"/>
+                <w:szCs w:val="20"/>
+                <w:lang w:val="en-US" w:eastAsia="ru-RU"/>
+              </w:rPr>
+              <w:t>semester</w:t>
+            </w:r>
+          </w:p>
+        </w:tc>
+        <w:tc>
+          <w:tcPr>
+            <w:tcW w:w="1318" w:type="pct"/>
           </w:tcPr>
           <w:p>
             <w:pPr>
@@ -154,14 +231,14 @@
     </w:tbl>
     <w:tbl>
       <w:tblPr>
-        <w:tblW w:w="8682" w:type="dxa"/>
+        <w:tblW w:w="3579" w:type="pct"/>
         <w:tblLook w:val="04A0" w:firstRow="1" w:lastRow="0" w:firstColumn="1" w:lastColumn="0" w:noHBand="0" w:noVBand="1"/>
       </w:tblPr>
       <w:tblGrid>
-        <w:gridCol w:w="960"/>
-        <w:gridCol w:w="1183"/>
-        <w:gridCol w:w="1360"/>
-        <w:gridCol w:w="5418"/>
+        <w:gridCol w:w="897"/>
+        <w:gridCol w:w="1282"/>
+        <w:gridCol w:w="1048"/>
+        <w:gridCol w:w="3826"/>
       </w:tblGrid>
       <w:tr>
         <w:trPr>
@@ -169,7 +246,7 @@
         </w:trPr>
         <w:tc>
           <w:tcPr>
-            <w:tcW w:w="960" w:type="dxa"/>
+            <w:tcW w:w="636" w:type="pct"/>
             <w:tcBorders>
               <w:top w:val="nil"/>
               <w:left w:val="nil"/>
@@ -184,7 +261,6 @@
           <w:p>
             <w:pPr>
               <w:spacing w:after="0" w:line="240" w:lineRule="auto"/>
-              <w:ind w:left="360"/>
               <w:rPr>
                 <w:rFonts w:ascii="Times New Roman" w:eastAsia="Times New Roman" w:hAnsi="Times New Roman" w:cs="Times New Roman"/>
                 <w:sz w:val="24"/>
@@ -201,13 +277,11 @@
               </w:rPr>
               <w:t>#n</w:t>
             </w:r>
-            <w:bookmarkStart w:id="0" w:name="_GoBack"/>
-            <w:bookmarkEnd w:id="0"/>
           </w:p>
         </w:tc>
         <w:tc>
           <w:tcPr>
-            <w:tcW w:w="944" w:type="dxa"/>
+            <w:tcW w:w="909" w:type="pct"/>
             <w:tcBorders>
               <w:top w:val="nil"/>
               <w:left w:val="nil"/>
@@ -253,7 +327,7 @@
         </w:tc>
         <w:tc>
           <w:tcPr>
-            <w:tcW w:w="1360" w:type="dxa"/>
+            <w:tcW w:w="743" w:type="pct"/>
             <w:tcBorders>
               <w:top w:val="nil"/>
               <w:left w:val="nil"/>
@@ -288,7 +362,7 @@
         </w:tc>
         <w:tc>
           <w:tcPr>
-            <w:tcW w:w="5418" w:type="dxa"/>
+            <w:tcW w:w="2712" w:type="pct"/>
             <w:tcBorders>
               <w:top w:val="nil"/>
               <w:left w:val="nil"/>
@@ -5639,7 +5713,7 @@
   <a:extraClrSchemeLst/>
   <a:extLst>
     <a:ext uri="{05A4C25C-085E-4340-85A3-A5531E510DB2}">
-      <thm15:themeFamily xmlns:thm15="http://schemas.microsoft.com/office/thememl/2012/main" xmlns="" name="Office Theme" id="{62F939B6-93AF-4DB8-9C6B-D6C7DFDC589F}" vid="{4A3C46E8-61CC-4603-A589-7422A47A8E4A}"/>
+      <thm15:themeFamily xmlns="" xmlns:thm15="http://schemas.microsoft.com/office/thememl/2012/main" name="Office Theme" id="{62F939B6-93AF-4DB8-9C6B-D6C7DFDC589F}" vid="{4A3C46E8-61CC-4603-A589-7422A47A8E4A}"/>
     </a:ext>
   </a:extLst>
 </a:theme>
@@ -5650,7 +5724,7 @@
 </file>
 
 <file path=customXml/itemProps1.xml><?xml version="1.0" encoding="utf-8"?>
-<ds:datastoreItem xmlns:ds="http://schemas.openxmlformats.org/officeDocument/2006/customXml" ds:itemID="{5776BC36-C756-4CF6-9573-FB354FDCB7B0}">
+<ds:datastoreItem xmlns:ds="http://schemas.openxmlformats.org/officeDocument/2006/customXml" ds:itemID="{4699D34E-2927-40FE-8DAF-0A540CB9E234}">
   <ds:schemaRefs>
     <ds:schemaRef ds:uri="http://schemas.openxmlformats.org/officeDocument/2006/bibliography"/>
   </ds:schemaRefs>

</xml_diff>